<commit_message>
Rechnung addet and Volrage rechnung changed
</commit_message>
<xml_diff>
--- a/Vorlage_Rechnung_für_Firmennamen_von_Nat20-Store_Dokument_von_Luna_Schätzle .docx
+++ b/Vorlage_Rechnung_für_Firmennamen_von_Nat20-Store_Dokument_von_Luna_Schätzle .docx
@@ -529,15 +529,13 @@
         </w:rPr>
         <w:t>[</w:t>
       </w:r>
-      <w:proofErr w:type="spellStart"/>
-      <w:r>
-        <w:rPr>
-          <w:sz w:val="20"/>
-          <w:szCs w:val="20"/>
-        </w:rPr>
-        <w:t>nummer</w:t>
-      </w:r>
-      <w:proofErr w:type="spellEnd"/>
+      <w:r>
+        <w:rPr>
+          <w:sz w:val="20"/>
+          <w:szCs w:val="20"/>
+        </w:rPr>
+        <w:t>Nummer</w:t>
+      </w:r>
       <w:r>
         <w:rPr>
           <w:sz w:val="20"/>
@@ -681,7 +679,7 @@
           <w:sz w:val="20"/>
           <w:szCs w:val="20"/>
         </w:rPr>
-        <w:t>29839</w:t>
+        <w:t>0001</w:t>
       </w:r>
       <w:r>
         <w:rPr>
@@ -710,7 +708,13 @@
           <w:szCs w:val="20"/>
         </w:rPr>
         <w:tab/>
-        <w:t>2021932</w:t>
+      </w:r>
+      <w:r>
+        <w:rPr>
+          <w:sz w:val="20"/>
+          <w:szCs w:val="20"/>
+        </w:rPr>
+        <w:t>00001</w:t>
       </w:r>
     </w:p>
     <w:p>
@@ -1392,7 +1396,72 @@
           <w:szCs w:val="22"/>
         </w:rPr>
         <w:lastRenderedPageBreak/>
-        <w:t>Die Ware wird nach erfolgreicher Zahlung direkt an sie versendet.</w:t>
+        <w:t>Lieferkosten: 0,0 €</w:t>
+      </w:r>
+    </w:p>
+    <w:p>
+      <w:pPr>
+        <w:spacing w:after="0"/>
+        <w:rPr>
+          <w:rStyle w:val="normaltextrun"/>
+          <w:rFonts w:ascii="Arial" w:eastAsia="Times New Roman" w:hAnsi="Arial" w:cs="Arial"/>
+          <w:kern w:val="0"/>
+          <w:lang w:eastAsia="de-AT"/>
+          <w14:ligatures w14:val="none"/>
+        </w:rPr>
+      </w:pPr>
+      <w:r>
+        <w:rPr>
+          <w:rStyle w:val="normaltextrun"/>
+          <w:rFonts w:ascii="Arial" w:eastAsia="Times New Roman" w:hAnsi="Arial" w:cs="Arial"/>
+          <w:kern w:val="0"/>
+          <w:lang w:eastAsia="de-AT"/>
+          <w14:ligatures w14:val="none"/>
+        </w:rPr>
+        <w:t xml:space="preserve">Zahlung: innerhalb von </w:t>
+      </w:r>
+      <w:r>
+        <w:rPr>
+          <w:rStyle w:val="normaltextrun"/>
+          <w:rFonts w:ascii="Arial" w:eastAsia="Times New Roman" w:hAnsi="Arial" w:cs="Arial"/>
+          <w:kern w:val="0"/>
+          <w:lang w:eastAsia="de-AT"/>
+          <w14:ligatures w14:val="none"/>
+        </w:rPr>
+        <w:t>5</w:t>
+      </w:r>
+      <w:r>
+        <w:rPr>
+          <w:rStyle w:val="normaltextrun"/>
+          <w:rFonts w:ascii="Arial" w:eastAsia="Times New Roman" w:hAnsi="Arial" w:cs="Arial"/>
+          <w:kern w:val="0"/>
+          <w:lang w:eastAsia="de-AT"/>
+          <w14:ligatures w14:val="none"/>
+        </w:rPr>
+        <w:t xml:space="preserve"> Tagen abzüglich 2% Skonto, ansonsten 30 Tage Ziel.</w:t>
+      </w:r>
+    </w:p>
+    <w:p>
+      <w:pPr>
+        <w:pStyle w:val="paragraph"/>
+        <w:spacing w:before="0" w:beforeAutospacing="0" w:after="0" w:afterAutospacing="0"/>
+        <w:jc w:val="both"/>
+        <w:textAlignment w:val="baseline"/>
+        <w:rPr>
+          <w:rStyle w:val="normaltextrun"/>
+          <w:rFonts w:ascii="Arial" w:hAnsi="Arial" w:cs="Arial"/>
+          <w:sz w:val="22"/>
+          <w:szCs w:val="22"/>
+        </w:rPr>
+      </w:pPr>
+      <w:r>
+        <w:rPr>
+          <w:rStyle w:val="normaltextrun"/>
+          <w:rFonts w:ascii="Arial" w:hAnsi="Arial" w:cs="Arial"/>
+          <w:sz w:val="22"/>
+          <w:szCs w:val="22"/>
+        </w:rPr>
+        <w:t>Die Ware bleibt bis zur vollständigen Zahlung unser Eigentum.</w:t>
       </w:r>
     </w:p>
     <w:p>
@@ -1703,14 +1772,7 @@
         <w:sz w:val="18"/>
         <w:szCs w:val="18"/>
       </w:rPr>
-      <w:t xml:space="preserve"> </w:t>
-    </w:r>
-    <w:r>
-      <w:rPr>
-        <w:sz w:val="18"/>
-        <w:szCs w:val="18"/>
-      </w:rPr>
-      <w:t>OG</w:t>
+      <w:t xml:space="preserve"> OG</w:t>
     </w:r>
   </w:p>
   <w:p>

</xml_diff>